<commit_message>
add more info on PCB quote
</commit_message>
<xml_diff>
--- a/Motherboard/REV20200407C/Measurement_board_REVC_PCB_build_quote.docx
+++ b/Motherboard/REV20200407C/Measurement_board_REVC_PCB_build_quote.docx
@@ -4,304 +4,62 @@
   <w:body>
     <w:p>
       <w:pPr>
+        <w:pStyle w:val="Heading1"/>
+      </w:pPr>
+      <w:r>
+        <w:t>Motherboard REVC PCB quote</w:t>
+      </w:r>
+    </w:p>
+    <w:p/>
+    <w:p>
+      <w:pPr>
+        <w:pStyle w:val="ListParagraph"/>
+        <w:numPr>
+          <w:ilvl w:val="0"/>
+          <w:numId w:val="2"/>
+        </w:numPr>
         <w:rPr>
           <w:b/>
           <w:bCs/>
+          <w:sz w:val="24"/>
+          <w:szCs w:val="24"/>
         </w:rPr>
       </w:pPr>
       <w:r>
         <w:rPr>
           <w:b/>
           <w:bCs/>
+          <w:sz w:val="24"/>
+          <w:szCs w:val="24"/>
         </w:rPr>
-        <w:t>PCB fabrication and assembly option</w:t>
+        <w:t xml:space="preserve">PCB </w:t>
       </w:r>
-    </w:p>
-    <w:p>
-      <w:pPr>
-        <w:rPr>
-          <w:b/>
-          <w:bCs/>
-        </w:rPr>
-      </w:pPr>
-    </w:p>
-    <w:tbl>
-      <w:tblPr>
-        <w:tblStyle w:val="TableGrid"/>
-        <w:tblW w:w="0" w:type="auto"/>
-        <w:tblLook w:val="04A0" w:firstRow="1" w:lastRow="0" w:firstColumn="1" w:lastColumn="0" w:noHBand="0" w:noVBand="1"/>
-      </w:tblPr>
-      <w:tblGrid>
-        <w:gridCol w:w="2624"/>
-        <w:gridCol w:w="2020"/>
-        <w:gridCol w:w="2333"/>
-        <w:gridCol w:w="2373"/>
-      </w:tblGrid>
-      <w:tr>
-        <w:tc>
-          <w:tcPr>
-            <w:tcW w:w="2624" w:type="dxa"/>
-          </w:tcPr>
-          <w:p>
-            <w:pPr>
-              <w:jc w:val="center"/>
-              <w:rPr>
-                <w:b/>
-                <w:bCs/>
-              </w:rPr>
-            </w:pPr>
-            <w:r>
-              <w:rPr>
-                <w:b/>
-                <w:bCs/>
-              </w:rPr>
-              <w:t>Vendor</w:t>
-            </w:r>
-          </w:p>
-        </w:tc>
-        <w:tc>
-          <w:tcPr>
-            <w:tcW w:w="2020" w:type="dxa"/>
-          </w:tcPr>
-          <w:p>
-            <w:pPr>
-              <w:jc w:val="center"/>
-              <w:rPr>
-                <w:b/>
-                <w:bCs/>
-              </w:rPr>
-            </w:pPr>
-            <w:r>
-              <w:rPr>
-                <w:b/>
-                <w:bCs/>
-              </w:rPr>
-              <w:t>Quantity</w:t>
-            </w:r>
-          </w:p>
-        </w:tc>
-        <w:tc>
-          <w:tcPr>
-            <w:tcW w:w="2333" w:type="dxa"/>
-          </w:tcPr>
-          <w:p>
-            <w:pPr>
-              <w:jc w:val="center"/>
-              <w:rPr>
-                <w:b/>
-                <w:bCs/>
-              </w:rPr>
-            </w:pPr>
-            <w:r>
-              <w:rPr>
-                <w:b/>
-                <w:bCs/>
-              </w:rPr>
-              <w:t>Total turn time</w:t>
-            </w:r>
-          </w:p>
-        </w:tc>
-        <w:tc>
-          <w:tcPr>
-            <w:tcW w:w="2373" w:type="dxa"/>
-          </w:tcPr>
-          <w:p>
-            <w:pPr>
-              <w:jc w:val="center"/>
-              <w:rPr>
-                <w:b/>
-                <w:bCs/>
-              </w:rPr>
-            </w:pPr>
-            <w:r>
-              <w:rPr>
-                <w:b/>
-                <w:bCs/>
-              </w:rPr>
-              <w:t>Total cost</w:t>
-            </w:r>
-            <w:r>
-              <w:rPr>
-                <w:b/>
-                <w:bCs/>
-              </w:rPr>
-              <w:t xml:space="preserve"> including components</w:t>
-            </w:r>
-            <w:r>
-              <w:rPr>
-                <w:b/>
-                <w:bCs/>
-              </w:rPr>
-              <w:t xml:space="preserve"> (excluding tax and shipping) USD</w:t>
-            </w:r>
-          </w:p>
-        </w:tc>
-      </w:tr>
-      <w:tr>
-        <w:tc>
-          <w:tcPr>
-            <w:tcW w:w="2624" w:type="dxa"/>
-          </w:tcPr>
-          <w:p>
-            <w:r>
-              <w:t>S</w:t>
-            </w:r>
-            <w:r>
-              <w:t>creaming</w:t>
-            </w:r>
-            <w:r>
-              <w:t xml:space="preserve"> </w:t>
-            </w:r>
-            <w:r>
-              <w:t>circuits</w:t>
-            </w:r>
-          </w:p>
-        </w:tc>
-        <w:tc>
-          <w:tcPr>
-            <w:tcW w:w="2020" w:type="dxa"/>
-          </w:tcPr>
-          <w:p>
-            <w:pPr>
-              <w:ind w:firstLine="720"/>
-            </w:pPr>
-            <w:r>
-              <w:t xml:space="preserve">  </w:t>
-            </w:r>
-            <w:r>
-              <w:t>5</w:t>
-            </w:r>
-          </w:p>
-        </w:tc>
-        <w:tc>
-          <w:tcPr>
-            <w:tcW w:w="2333" w:type="dxa"/>
-          </w:tcPr>
-          <w:p>
-            <w:pPr>
-              <w:ind w:firstLine="720"/>
-            </w:pPr>
-            <w:r>
-              <w:t xml:space="preserve"> 9</w:t>
-            </w:r>
-            <w:r>
-              <w:t xml:space="preserve"> days</w:t>
-            </w:r>
-          </w:p>
-        </w:tc>
-        <w:tc>
-          <w:tcPr>
-            <w:tcW w:w="2373" w:type="dxa"/>
-          </w:tcPr>
-          <w:p>
-            <w:pPr>
-              <w:jc w:val="center"/>
-            </w:pPr>
-            <w:r>
-              <w:t>3093.88 $</w:t>
-            </w:r>
-          </w:p>
-        </w:tc>
-      </w:tr>
-      <w:tr>
-        <w:tc>
-          <w:tcPr>
-            <w:tcW w:w="2624" w:type="dxa"/>
-          </w:tcPr>
-          <w:p>
-            <w:pPr>
-              <w:rPr>
-                <w:b/>
-                <w:bCs/>
-              </w:rPr>
-            </w:pPr>
-            <w:r>
-              <w:t>Screaming</w:t>
-            </w:r>
-            <w:r>
-              <w:t xml:space="preserve"> </w:t>
-            </w:r>
-            <w:r>
-              <w:t>circuits</w:t>
-            </w:r>
-          </w:p>
-        </w:tc>
-        <w:tc>
-          <w:tcPr>
-            <w:tcW w:w="2020" w:type="dxa"/>
-          </w:tcPr>
-          <w:p>
-            <w:pPr>
-              <w:jc w:val="center"/>
-            </w:pPr>
-            <w:r>
-              <w:t>10</w:t>
-            </w:r>
-          </w:p>
-        </w:tc>
-        <w:tc>
-          <w:tcPr>
-            <w:tcW w:w="2333" w:type="dxa"/>
-          </w:tcPr>
-          <w:p>
-            <w:pPr>
-              <w:jc w:val="center"/>
-              <w:rPr>
-                <w:b/>
-                <w:bCs/>
-              </w:rPr>
-            </w:pPr>
-            <w:r>
-              <w:t>9</w:t>
-            </w:r>
-            <w:r>
-              <w:t xml:space="preserve"> days</w:t>
-            </w:r>
-          </w:p>
-        </w:tc>
-        <w:tc>
-          <w:tcPr>
-            <w:tcW w:w="2373" w:type="dxa"/>
-          </w:tcPr>
-          <w:p>
-            <w:pPr>
-              <w:jc w:val="center"/>
-              <w:rPr>
-                <w:b/>
-                <w:bCs/>
-              </w:rPr>
-            </w:pPr>
-            <w:r>
-              <w:t>4789.69</w:t>
-            </w:r>
-            <w:r>
-              <w:t xml:space="preserve"> $</w:t>
-            </w:r>
-          </w:p>
-        </w:tc>
-      </w:tr>
-    </w:tbl>
-    <w:p>
-      <w:pPr>
-        <w:rPr>
-          <w:b/>
-          <w:bCs/>
-        </w:rPr>
-      </w:pPr>
-    </w:p>
-    <w:p>
-      <w:pPr>
-        <w:rPr>
-          <w:b/>
-          <w:bCs/>
-        </w:rPr>
-      </w:pPr>
       <w:r>
         <w:rPr>
           <w:b/>
           <w:bCs/>
+          <w:sz w:val="24"/>
+          <w:szCs w:val="24"/>
         </w:rPr>
-        <w:t>PCB fabrication only option</w:t>
+        <w:t>f</w:t>
+      </w:r>
+      <w:r>
+        <w:rPr>
+          <w:b/>
+          <w:bCs/>
+          <w:sz w:val="24"/>
+          <w:szCs w:val="24"/>
+        </w:rPr>
+        <w:t>abrication and assembly from external source</w:t>
+      </w:r>
+      <w:r>
+        <w:rPr>
+          <w:b/>
+          <w:bCs/>
+          <w:sz w:val="24"/>
+          <w:szCs w:val="24"/>
+        </w:rPr>
+        <w:t xml:space="preserve"> option</w:t>
       </w:r>
     </w:p>
     <w:tbl>
@@ -397,7 +155,21 @@
                 <w:b/>
                 <w:bCs/>
               </w:rPr>
-              <w:t>Total cost (excluding tax and shipping) USD</w:t>
+              <w:t>Total cost</w:t>
+            </w:r>
+            <w:r>
+              <w:rPr>
+                <w:b/>
+                <w:bCs/>
+              </w:rPr>
+              <w:t xml:space="preserve"> including components</w:t>
+            </w:r>
+            <w:r>
+              <w:rPr>
+                <w:b/>
+                <w:bCs/>
+              </w:rPr>
+              <w:t xml:space="preserve"> (excluding tax and shipping) USD</w:t>
             </w:r>
           </w:p>
         </w:tc>
@@ -409,7 +181,13 @@
           </w:tcPr>
           <w:p>
             <w:r>
-              <w:t>Sunstone circuits (US)</w:t>
+              <w:t>Screaming</w:t>
+            </w:r>
+            <w:r>
+              <w:t xml:space="preserve"> </w:t>
+            </w:r>
+            <w:r>
+              <w:t>circuits</w:t>
             </w:r>
           </w:p>
         </w:tc>
@@ -438,10 +216,7 @@
               <w:ind w:firstLine="720"/>
             </w:pPr>
             <w:r>
-              <w:t xml:space="preserve"> </w:t>
-            </w:r>
-            <w:r>
-              <w:t>3</w:t>
+              <w:t xml:space="preserve"> 9</w:t>
             </w:r>
             <w:r>
               <w:t xml:space="preserve"> days</w:t>
@@ -457,10 +232,7 @@
               <w:jc w:val="center"/>
             </w:pPr>
             <w:r>
-              <w:t>816.25</w:t>
-            </w:r>
-            <w:r>
-              <w:t xml:space="preserve"> $</w:t>
+              <w:t>3093.88 $</w:t>
             </w:r>
           </w:p>
         </w:tc>
@@ -478,7 +250,13 @@
               </w:rPr>
             </w:pPr>
             <w:r>
-              <w:t>Sunstone circuits (US)</w:t>
+              <w:t>Screaming</w:t>
+            </w:r>
+            <w:r>
+              <w:t xml:space="preserve"> </w:t>
+            </w:r>
+            <w:r>
+              <w:t>circuits</w:t>
             </w:r>
           </w:p>
         </w:tc>
@@ -508,7 +286,7 @@
               </w:rPr>
             </w:pPr>
             <w:r>
-              <w:t>3</w:t>
+              <w:t>9</w:t>
             </w:r>
             <w:r>
               <w:t xml:space="preserve"> days</w:t>
@@ -528,10 +306,182 @@
               </w:rPr>
             </w:pPr>
             <w:r>
-              <w:t>1038.5</w:t>
+              <w:t>4789.69</w:t>
             </w:r>
             <w:r>
               <w:t xml:space="preserve"> $</w:t>
+            </w:r>
+          </w:p>
+        </w:tc>
+      </w:tr>
+    </w:tbl>
+    <w:p>
+      <w:pPr>
+        <w:rPr>
+          <w:b/>
+          <w:bCs/>
+        </w:rPr>
+      </w:pPr>
+    </w:p>
+    <w:p>
+      <w:pPr>
+        <w:pStyle w:val="ListParagraph"/>
+        <w:numPr>
+          <w:ilvl w:val="0"/>
+          <w:numId w:val="2"/>
+        </w:numPr>
+        <w:rPr>
+          <w:b/>
+          <w:bCs/>
+          <w:sz w:val="24"/>
+          <w:szCs w:val="24"/>
+        </w:rPr>
+      </w:pPr>
+      <w:r>
+        <w:rPr>
+          <w:b/>
+          <w:bCs/>
+          <w:sz w:val="24"/>
+          <w:szCs w:val="24"/>
+        </w:rPr>
+        <w:t>PCB assembly in WEMPEC</w:t>
+      </w:r>
+      <w:r>
+        <w:rPr>
+          <w:b/>
+          <w:bCs/>
+          <w:sz w:val="24"/>
+          <w:szCs w:val="24"/>
+        </w:rPr>
+        <w:t xml:space="preserve"> option</w:t>
+      </w:r>
+    </w:p>
+    <w:p>
+      <w:pPr>
+        <w:pStyle w:val="ListParagraph"/>
+        <w:ind w:left="360"/>
+        <w:rPr>
+          <w:b/>
+          <w:bCs/>
+          <w:sz w:val="24"/>
+          <w:szCs w:val="24"/>
+        </w:rPr>
+      </w:pPr>
+    </w:p>
+    <w:p>
+      <w:pPr>
+        <w:pStyle w:val="ListParagraph"/>
+        <w:numPr>
+          <w:ilvl w:val="0"/>
+          <w:numId w:val="1"/>
+        </w:numPr>
+        <w:rPr>
+          <w:b/>
+          <w:bCs/>
+        </w:rPr>
+      </w:pPr>
+      <w:r>
+        <w:rPr>
+          <w:b/>
+          <w:bCs/>
+        </w:rPr>
+        <w:t>PCB fabrication</w:t>
+      </w:r>
+    </w:p>
+    <w:tbl>
+      <w:tblPr>
+        <w:tblStyle w:val="TableGrid"/>
+        <w:tblW w:w="0" w:type="auto"/>
+        <w:tblLook w:val="04A0" w:firstRow="1" w:lastRow="0" w:firstColumn="1" w:lastColumn="0" w:noHBand="0" w:noVBand="1"/>
+      </w:tblPr>
+      <w:tblGrid>
+        <w:gridCol w:w="2624"/>
+        <w:gridCol w:w="2020"/>
+        <w:gridCol w:w="2333"/>
+        <w:gridCol w:w="2373"/>
+      </w:tblGrid>
+      <w:tr>
+        <w:tc>
+          <w:tcPr>
+            <w:tcW w:w="2624" w:type="dxa"/>
+          </w:tcPr>
+          <w:p>
+            <w:pPr>
+              <w:jc w:val="center"/>
+              <w:rPr>
+                <w:b/>
+                <w:bCs/>
+              </w:rPr>
+            </w:pPr>
+            <w:r>
+              <w:rPr>
+                <w:b/>
+                <w:bCs/>
+              </w:rPr>
+              <w:t>Vendor</w:t>
+            </w:r>
+          </w:p>
+        </w:tc>
+        <w:tc>
+          <w:tcPr>
+            <w:tcW w:w="2020" w:type="dxa"/>
+          </w:tcPr>
+          <w:p>
+            <w:pPr>
+              <w:jc w:val="center"/>
+              <w:rPr>
+                <w:b/>
+                <w:bCs/>
+              </w:rPr>
+            </w:pPr>
+            <w:r>
+              <w:rPr>
+                <w:b/>
+                <w:bCs/>
+              </w:rPr>
+              <w:t>Quantity</w:t>
+            </w:r>
+          </w:p>
+        </w:tc>
+        <w:tc>
+          <w:tcPr>
+            <w:tcW w:w="2333" w:type="dxa"/>
+          </w:tcPr>
+          <w:p>
+            <w:pPr>
+              <w:jc w:val="center"/>
+              <w:rPr>
+                <w:b/>
+                <w:bCs/>
+              </w:rPr>
+            </w:pPr>
+            <w:r>
+              <w:rPr>
+                <w:b/>
+                <w:bCs/>
+              </w:rPr>
+              <w:t>Total turn time</w:t>
+            </w:r>
+          </w:p>
+        </w:tc>
+        <w:tc>
+          <w:tcPr>
+            <w:tcW w:w="2373" w:type="dxa"/>
+          </w:tcPr>
+          <w:p>
+            <w:pPr>
+              <w:jc w:val="center"/>
+              <w:rPr>
+                <w:b/>
+                <w:bCs/>
+              </w:rPr>
+            </w:pPr>
+            <w:r>
+              <w:rPr>
+                <w:b/>
+                <w:bCs/>
+              </w:rPr>
+              <w:t>Total cost (excluding tax and shipping) USD</w:t>
             </w:r>
           </w:p>
         </w:tc>
@@ -542,13 +492,8 @@
             <w:tcW w:w="2624" w:type="dxa"/>
           </w:tcPr>
           <w:p>
-            <w:proofErr w:type="spellStart"/>
-            <w:r>
-              <w:t>PCBWay</w:t>
-            </w:r>
-            <w:proofErr w:type="spellEnd"/>
-            <w:r>
-              <w:t xml:space="preserve"> (China)</w:t>
+            <w:r>
+              <w:t>Sunstone circuits (US)</w:t>
             </w:r>
           </w:p>
         </w:tc>
@@ -558,7 +503,7 @@
           </w:tcPr>
           <w:p>
             <w:pPr>
-              <w:jc w:val="center"/>
+              <w:ind w:firstLine="720"/>
             </w:pPr>
             <w:r>
               <w:t xml:space="preserve">  </w:t>
@@ -574,10 +519,16 @@
           </w:tcPr>
           <w:p>
             <w:pPr>
-              <w:jc w:val="center"/>
-            </w:pPr>
-            <w:r>
-              <w:t>12 days</w:t>
+              <w:ind w:firstLine="720"/>
+            </w:pPr>
+            <w:r>
+              <w:t xml:space="preserve"> </w:t>
+            </w:r>
+            <w:r>
+              <w:t>3</w:t>
+            </w:r>
+            <w:r>
+              <w:t xml:space="preserve"> days</w:t>
             </w:r>
           </w:p>
         </w:tc>
@@ -590,7 +541,10 @@
               <w:jc w:val="center"/>
             </w:pPr>
             <w:r>
-              <w:t>*148 $</w:t>
+              <w:t>816.25</w:t>
+            </w:r>
+            <w:r>
+              <w:t xml:space="preserve"> $</w:t>
             </w:r>
           </w:p>
         </w:tc>
@@ -601,19 +555,133 @@
             <w:tcW w:w="2624" w:type="dxa"/>
           </w:tcPr>
           <w:p>
-            <w:proofErr w:type="spellStart"/>
-            <w:r>
-              <w:t>PCB</w:t>
-            </w:r>
-            <w:r>
-              <w:t>W</w:t>
-            </w:r>
-            <w:r>
-              <w:t>ay</w:t>
-            </w:r>
-            <w:proofErr w:type="spellEnd"/>
-            <w:r>
-              <w:t xml:space="preserve"> (China)</w:t>
+            <w:pPr>
+              <w:rPr>
+                <w:b/>
+                <w:bCs/>
+              </w:rPr>
+            </w:pPr>
+            <w:r>
+              <w:t>Sunstone circuits (US)</w:t>
+            </w:r>
+          </w:p>
+        </w:tc>
+        <w:tc>
+          <w:tcPr>
+            <w:tcW w:w="2020" w:type="dxa"/>
+          </w:tcPr>
+          <w:p>
+            <w:pPr>
+              <w:jc w:val="center"/>
+            </w:pPr>
+            <w:r>
+              <w:t>10</w:t>
+            </w:r>
+          </w:p>
+        </w:tc>
+        <w:tc>
+          <w:tcPr>
+            <w:tcW w:w="2333" w:type="dxa"/>
+          </w:tcPr>
+          <w:p>
+            <w:pPr>
+              <w:jc w:val="center"/>
+              <w:rPr>
+                <w:b/>
+                <w:bCs/>
+              </w:rPr>
+            </w:pPr>
+            <w:r>
+              <w:t>3</w:t>
+            </w:r>
+            <w:r>
+              <w:t xml:space="preserve"> days</w:t>
+            </w:r>
+          </w:p>
+        </w:tc>
+        <w:tc>
+          <w:tcPr>
+            <w:tcW w:w="2373" w:type="dxa"/>
+          </w:tcPr>
+          <w:p>
+            <w:pPr>
+              <w:jc w:val="center"/>
+              <w:rPr>
+                <w:b/>
+                <w:bCs/>
+              </w:rPr>
+            </w:pPr>
+            <w:r>
+              <w:t>1038.5</w:t>
+            </w:r>
+            <w:r>
+              <w:t xml:space="preserve"> $</w:t>
+            </w:r>
+          </w:p>
+        </w:tc>
+      </w:tr>
+      <w:tr>
+        <w:tc>
+          <w:tcPr>
+            <w:tcW w:w="2624" w:type="dxa"/>
+          </w:tcPr>
+          <w:p>
+            <w:r>
+              <w:t>PCBWay (China)</w:t>
+            </w:r>
+          </w:p>
+        </w:tc>
+        <w:tc>
+          <w:tcPr>
+            <w:tcW w:w="2020" w:type="dxa"/>
+          </w:tcPr>
+          <w:p>
+            <w:pPr>
+              <w:jc w:val="center"/>
+            </w:pPr>
+            <w:r>
+              <w:t xml:space="preserve">  </w:t>
+            </w:r>
+            <w:r>
+              <w:t>5</w:t>
+            </w:r>
+          </w:p>
+        </w:tc>
+        <w:tc>
+          <w:tcPr>
+            <w:tcW w:w="2333" w:type="dxa"/>
+          </w:tcPr>
+          <w:p>
+            <w:pPr>
+              <w:jc w:val="center"/>
+            </w:pPr>
+            <w:r>
+              <w:t>12 days</w:t>
+            </w:r>
+          </w:p>
+        </w:tc>
+        <w:tc>
+          <w:tcPr>
+            <w:tcW w:w="2373" w:type="dxa"/>
+          </w:tcPr>
+          <w:p>
+            <w:pPr>
+              <w:jc w:val="center"/>
+            </w:pPr>
+            <w:r>
+              <w:t>*148 $</w:t>
+            </w:r>
+          </w:p>
+        </w:tc>
+      </w:tr>
+      <w:tr>
+        <w:tc>
+          <w:tcPr>
+            <w:tcW w:w="2624" w:type="dxa"/>
+          </w:tcPr>
+          <w:p>
+            <w:r>
+              <w:t>PCBWay (China)</w:t>
             </w:r>
           </w:p>
         </w:tc>
@@ -660,18 +728,16 @@
     </w:tbl>
     <w:p>
       <w:r>
-        <w:t xml:space="preserve">*Shipping </w:t>
-      </w:r>
-      <w:r>
-        <w:t>charge</w:t>
-      </w:r>
-      <w:r>
-        <w:t xml:space="preserve"> from china is 40$</w:t>
+        <w:t>*Shipping charge from china is 40$</w:t>
       </w:r>
     </w:p>
-    <w:p/>
     <w:p>
       <w:pPr>
+        <w:pStyle w:val="ListParagraph"/>
+        <w:numPr>
+          <w:ilvl w:val="0"/>
+          <w:numId w:val="1"/>
+        </w:numPr>
         <w:rPr>
           <w:b/>
           <w:bCs/>
@@ -683,6 +749,13 @@
           <w:bCs/>
         </w:rPr>
         <w:t>BOM</w:t>
+      </w:r>
+      <w:r>
+        <w:rPr>
+          <w:b/>
+          <w:bCs/>
+        </w:rPr>
+        <w:t xml:space="preserve"> (Component costs)</w:t>
       </w:r>
     </w:p>
     <w:tbl>
@@ -767,11 +840,9 @@
             <w:tcW w:w="2624" w:type="dxa"/>
           </w:tcPr>
           <w:p>
-            <w:proofErr w:type="spellStart"/>
             <w:r>
               <w:t>Digikey</w:t>
             </w:r>
-            <w:proofErr w:type="spellEnd"/>
           </w:p>
         </w:tc>
         <w:tc>
@@ -783,10 +854,7 @@
               <w:ind w:firstLine="720"/>
             </w:pPr>
             <w:r>
-              <w:t xml:space="preserve">  </w:t>
-            </w:r>
-            <w:r>
-              <w:t>1</w:t>
+              <w:t xml:space="preserve">  1</w:t>
             </w:r>
           </w:p>
         </w:tc>
@@ -808,6 +876,510 @@
         </w:tc>
       </w:tr>
     </w:tbl>
+    <w:p>
+      <w:pPr>
+        <w:rPr>
+          <w:b/>
+          <w:bCs/>
+        </w:rPr>
+      </w:pPr>
+    </w:p>
+    <w:p>
+      <w:pPr>
+        <w:rPr>
+          <w:b/>
+          <w:bCs/>
+        </w:rPr>
+      </w:pPr>
+      <w:r>
+        <w:rPr>
+          <w:b/>
+          <w:bCs/>
+        </w:rPr>
+        <w:t>PCB fabrication + components costs (</w:t>
+      </w:r>
+      <w:r>
+        <w:rPr>
+          <w:b/>
+          <w:bCs/>
+        </w:rPr>
+        <w:t>a</w:t>
+      </w:r>
+      <w:r>
+        <w:rPr>
+          <w:b/>
+          <w:bCs/>
+        </w:rPr>
+        <w:t>+</w:t>
+      </w:r>
+      <w:r>
+        <w:rPr>
+          <w:b/>
+          <w:bCs/>
+        </w:rPr>
+        <w:t>b</w:t>
+      </w:r>
+      <w:r>
+        <w:rPr>
+          <w:b/>
+          <w:bCs/>
+        </w:rPr>
+        <w:t>)</w:t>
+      </w:r>
+    </w:p>
+    <w:tbl>
+      <w:tblPr>
+        <w:tblStyle w:val="TableGrid"/>
+        <w:tblW w:w="0" w:type="auto"/>
+        <w:tblLook w:val="04A0" w:firstRow="1" w:lastRow="0" w:firstColumn="1" w:lastColumn="0" w:noHBand="0" w:noVBand="1"/>
+      </w:tblPr>
+      <w:tblGrid>
+        <w:gridCol w:w="1723"/>
+        <w:gridCol w:w="1023"/>
+        <w:gridCol w:w="1955"/>
+        <w:gridCol w:w="2459"/>
+        <w:gridCol w:w="2190"/>
+      </w:tblGrid>
+      <w:tr>
+        <w:tc>
+          <w:tcPr>
+            <w:tcW w:w="1723" w:type="dxa"/>
+          </w:tcPr>
+          <w:p>
+            <w:pPr>
+              <w:jc w:val="center"/>
+              <w:rPr>
+                <w:b/>
+                <w:bCs/>
+              </w:rPr>
+            </w:pPr>
+            <w:r>
+              <w:rPr>
+                <w:b/>
+                <w:bCs/>
+              </w:rPr>
+              <w:t>Vendor</w:t>
+            </w:r>
+          </w:p>
+        </w:tc>
+        <w:tc>
+          <w:tcPr>
+            <w:tcW w:w="1023" w:type="dxa"/>
+          </w:tcPr>
+          <w:p>
+            <w:pPr>
+              <w:jc w:val="center"/>
+              <w:rPr>
+                <w:b/>
+                <w:bCs/>
+              </w:rPr>
+            </w:pPr>
+            <w:r>
+              <w:rPr>
+                <w:b/>
+                <w:bCs/>
+              </w:rPr>
+              <w:t>Quantity</w:t>
+            </w:r>
+          </w:p>
+        </w:tc>
+        <w:tc>
+          <w:tcPr>
+            <w:tcW w:w="1955" w:type="dxa"/>
+          </w:tcPr>
+          <w:p>
+            <w:pPr>
+              <w:jc w:val="center"/>
+              <w:rPr>
+                <w:b/>
+                <w:bCs/>
+              </w:rPr>
+            </w:pPr>
+            <w:r>
+              <w:rPr>
+                <w:b/>
+                <w:bCs/>
+              </w:rPr>
+              <w:t>*</w:t>
+            </w:r>
+            <w:r>
+              <w:rPr>
+                <w:b/>
+                <w:bCs/>
+              </w:rPr>
+              <w:t>*</w:t>
+            </w:r>
+            <w:r>
+              <w:rPr>
+                <w:b/>
+                <w:bCs/>
+              </w:rPr>
+              <w:t>PCB Fab cost USD</w:t>
+            </w:r>
+          </w:p>
+        </w:tc>
+        <w:tc>
+          <w:tcPr>
+            <w:tcW w:w="2459" w:type="dxa"/>
+          </w:tcPr>
+          <w:p>
+            <w:pPr>
+              <w:jc w:val="center"/>
+              <w:rPr>
+                <w:b/>
+                <w:bCs/>
+              </w:rPr>
+            </w:pPr>
+            <w:r>
+              <w:rPr>
+                <w:b/>
+                <w:bCs/>
+              </w:rPr>
+              <w:t>Components costs USD</w:t>
+            </w:r>
+          </w:p>
+        </w:tc>
+        <w:tc>
+          <w:tcPr>
+            <w:tcW w:w="2190" w:type="dxa"/>
+          </w:tcPr>
+          <w:p>
+            <w:pPr>
+              <w:jc w:val="center"/>
+              <w:rPr>
+                <w:b/>
+                <w:bCs/>
+              </w:rPr>
+            </w:pPr>
+            <w:r>
+              <w:rPr>
+                <w:b/>
+                <w:bCs/>
+              </w:rPr>
+              <w:t>*</w:t>
+            </w:r>
+            <w:r>
+              <w:rPr>
+                <w:b/>
+                <w:bCs/>
+              </w:rPr>
+              <w:t>*</w:t>
+            </w:r>
+            <w:r>
+              <w:rPr>
+                <w:b/>
+                <w:bCs/>
+              </w:rPr>
+              <w:t>Total cost (PCB fabrication + components) USD</w:t>
+            </w:r>
+          </w:p>
+        </w:tc>
+      </w:tr>
+      <w:tr>
+        <w:tc>
+          <w:tcPr>
+            <w:tcW w:w="1723" w:type="dxa"/>
+          </w:tcPr>
+          <w:p>
+            <w:r>
+              <w:t>Sunstone circuits (US)</w:t>
+            </w:r>
+          </w:p>
+        </w:tc>
+        <w:tc>
+          <w:tcPr>
+            <w:tcW w:w="1023" w:type="dxa"/>
+          </w:tcPr>
+          <w:p>
+            <w:r>
+              <w:t xml:space="preserve">       </w:t>
+            </w:r>
+            <w:r>
+              <w:t>5</w:t>
+            </w:r>
+          </w:p>
+        </w:tc>
+        <w:tc>
+          <w:tcPr>
+            <w:tcW w:w="1955" w:type="dxa"/>
+          </w:tcPr>
+          <w:p>
+            <w:pPr>
+              <w:jc w:val="center"/>
+            </w:pPr>
+            <w:r>
+              <w:t>816.25</w:t>
+            </w:r>
+            <w:r>
+              <w:t xml:space="preserve"> $</w:t>
+            </w:r>
+          </w:p>
+        </w:tc>
+        <w:tc>
+          <w:tcPr>
+            <w:tcW w:w="2459" w:type="dxa"/>
+          </w:tcPr>
+          <w:p>
+            <w:pPr>
+              <w:jc w:val="center"/>
+            </w:pPr>
+            <w:r>
+              <w:t>787.41 $</w:t>
+            </w:r>
+          </w:p>
+        </w:tc>
+        <w:tc>
+          <w:tcPr>
+            <w:tcW w:w="2190" w:type="dxa"/>
+          </w:tcPr>
+          <w:p>
+            <w:pPr>
+              <w:jc w:val="center"/>
+            </w:pPr>
+            <w:r>
+              <w:t>1603.66 $</w:t>
+            </w:r>
+          </w:p>
+        </w:tc>
+      </w:tr>
+      <w:tr>
+        <w:tc>
+          <w:tcPr>
+            <w:tcW w:w="1723" w:type="dxa"/>
+          </w:tcPr>
+          <w:p>
+            <w:pPr>
+              <w:rPr>
+                <w:b/>
+                <w:bCs/>
+              </w:rPr>
+            </w:pPr>
+            <w:r>
+              <w:t>Sunstone circuits (US)</w:t>
+            </w:r>
+          </w:p>
+        </w:tc>
+        <w:tc>
+          <w:tcPr>
+            <w:tcW w:w="1023" w:type="dxa"/>
+          </w:tcPr>
+          <w:p>
+            <w:pPr>
+              <w:jc w:val="center"/>
+            </w:pPr>
+            <w:r>
+              <w:t>10</w:t>
+            </w:r>
+          </w:p>
+        </w:tc>
+        <w:tc>
+          <w:tcPr>
+            <w:tcW w:w="1955" w:type="dxa"/>
+          </w:tcPr>
+          <w:p>
+            <w:pPr>
+              <w:jc w:val="center"/>
+              <w:rPr>
+                <w:b/>
+                <w:bCs/>
+              </w:rPr>
+            </w:pPr>
+            <w:r>
+              <w:t>1038.5</w:t>
+            </w:r>
+            <w:r>
+              <w:t xml:space="preserve"> $</w:t>
+            </w:r>
+          </w:p>
+        </w:tc>
+        <w:tc>
+          <w:tcPr>
+            <w:tcW w:w="2459" w:type="dxa"/>
+          </w:tcPr>
+          <w:p>
+            <w:pPr>
+              <w:jc w:val="center"/>
+              <w:rPr>
+                <w:b/>
+                <w:bCs/>
+              </w:rPr>
+            </w:pPr>
+            <w:r>
+              <w:t>1432.71 $</w:t>
+            </w:r>
+          </w:p>
+        </w:tc>
+        <w:tc>
+          <w:tcPr>
+            <w:tcW w:w="2190" w:type="dxa"/>
+          </w:tcPr>
+          <w:p>
+            <w:pPr>
+              <w:jc w:val="center"/>
+            </w:pPr>
+            <w:r>
+              <w:t>2471.21 $</w:t>
+            </w:r>
+          </w:p>
+        </w:tc>
+      </w:tr>
+      <w:tr>
+        <w:tc>
+          <w:tcPr>
+            <w:tcW w:w="1723" w:type="dxa"/>
+          </w:tcPr>
+          <w:p>
+            <w:r>
+              <w:t>PCBWay (China)</w:t>
+            </w:r>
+          </w:p>
+        </w:tc>
+        <w:tc>
+          <w:tcPr>
+            <w:tcW w:w="1023" w:type="dxa"/>
+          </w:tcPr>
+          <w:p>
+            <w:pPr>
+              <w:jc w:val="center"/>
+            </w:pPr>
+            <w:r>
+              <w:t xml:space="preserve">  </w:t>
+            </w:r>
+            <w:r>
+              <w:t>5</w:t>
+            </w:r>
+          </w:p>
+        </w:tc>
+        <w:tc>
+          <w:tcPr>
+            <w:tcW w:w="1955" w:type="dxa"/>
+          </w:tcPr>
+          <w:p>
+            <w:pPr>
+              <w:jc w:val="center"/>
+            </w:pPr>
+            <w:r>
+              <w:t>**148 $</w:t>
+            </w:r>
+          </w:p>
+        </w:tc>
+        <w:tc>
+          <w:tcPr>
+            <w:tcW w:w="2459" w:type="dxa"/>
+          </w:tcPr>
+          <w:p>
+            <w:pPr>
+              <w:jc w:val="center"/>
+            </w:pPr>
+            <w:r>
+              <w:t>787.41 $</w:t>
+            </w:r>
+          </w:p>
+        </w:tc>
+        <w:tc>
+          <w:tcPr>
+            <w:tcW w:w="2190" w:type="dxa"/>
+          </w:tcPr>
+          <w:p>
+            <w:pPr>
+              <w:jc w:val="center"/>
+            </w:pPr>
+            <w:r>
+              <w:t>935.41 $</w:t>
+            </w:r>
+          </w:p>
+        </w:tc>
+      </w:tr>
+      <w:tr>
+        <w:tc>
+          <w:tcPr>
+            <w:tcW w:w="1723" w:type="dxa"/>
+          </w:tcPr>
+          <w:p>
+            <w:r>
+              <w:t>PCBWay (China)</w:t>
+            </w:r>
+          </w:p>
+        </w:tc>
+        <w:tc>
+          <w:tcPr>
+            <w:tcW w:w="1023" w:type="dxa"/>
+          </w:tcPr>
+          <w:p>
+            <w:pPr>
+              <w:jc w:val="center"/>
+            </w:pPr>
+            <w:r>
+              <w:t>10</w:t>
+            </w:r>
+          </w:p>
+        </w:tc>
+        <w:tc>
+          <w:tcPr>
+            <w:tcW w:w="1955" w:type="dxa"/>
+          </w:tcPr>
+          <w:p>
+            <w:pPr>
+              <w:jc w:val="center"/>
+            </w:pPr>
+            <w:r>
+              <w:t>**178 $</w:t>
+            </w:r>
+          </w:p>
+        </w:tc>
+        <w:tc>
+          <w:tcPr>
+            <w:tcW w:w="2459" w:type="dxa"/>
+          </w:tcPr>
+          <w:p>
+            <w:pPr>
+              <w:jc w:val="center"/>
+            </w:pPr>
+            <w:r>
+              <w:t>1432.71 $</w:t>
+            </w:r>
+          </w:p>
+        </w:tc>
+        <w:tc>
+          <w:tcPr>
+            <w:tcW w:w="2190" w:type="dxa"/>
+          </w:tcPr>
+          <w:p>
+            <w:pPr>
+              <w:jc w:val="center"/>
+            </w:pPr>
+            <w:r>
+              <w:t>1610.71 $</w:t>
+            </w:r>
+          </w:p>
+        </w:tc>
+      </w:tr>
+    </w:tbl>
+    <w:p>
+      <w:r>
+        <w:t xml:space="preserve">*Excluding tax </w:t>
+      </w:r>
+      <w:r>
+        <w:t xml:space="preserve">and </w:t>
+      </w:r>
+      <w:r>
+        <w:t>shipping</w:t>
+      </w:r>
+      <w:r>
+        <w:t xml:space="preserve"> charges</w:t>
+      </w:r>
+    </w:p>
+    <w:p>
+      <w:r>
+        <w:t>*</w:t>
+      </w:r>
+      <w:r>
+        <w:t>*</w:t>
+      </w:r>
+      <w:r>
+        <w:t>Shipping charge from china is 40$</w:t>
+      </w:r>
+    </w:p>
     <w:p>
       <w:pPr>
         <w:rPr>
@@ -824,6 +1396,192 @@
     </w:sectPr>
   </w:body>
 </w:document>
+</file>
+
+<file path=word/numbering.xml><?xml version="1.0" encoding="utf-8"?>
+<w:numbering xmlns:wpc="http://schemas.microsoft.com/office/word/2010/wordprocessingCanvas" xmlns:cx="http://schemas.microsoft.com/office/drawing/2014/chartex" xmlns:cx1="http://schemas.microsoft.com/office/drawing/2015/9/8/chartex" xmlns:cx2="http://schemas.microsoft.com/office/drawing/2015/10/21/chartex" xmlns:cx3="http://schemas.microsoft.com/office/drawing/2016/5/9/chartex" xmlns:cx4="http://schemas.microsoft.com/office/drawing/2016/5/10/chartex" xmlns:cx5="http://schemas.microsoft.com/office/drawing/2016/5/11/chartex" xmlns:cx6="http://schemas.microsoft.com/office/drawing/2016/5/12/chartex" xmlns:cx7="http://schemas.microsoft.com/office/drawing/2016/5/13/chartex" xmlns:cx8="http://schemas.microsoft.com/office/drawing/2016/5/14/chartex" xmlns:mc="http://schemas.openxmlformats.org/markup-compatibility/2006" xmlns:aink="http://schemas.microsoft.com/office/drawing/2016/ink" xmlns:am3d="http://schemas.microsoft.com/office/drawing/2017/model3d" xmlns:o="urn:schemas-microsoft-com:office:office" xmlns:r="http://schemas.openxmlformats.org/officeDocument/2006/relationships" xmlns:m="http://schemas.openxmlformats.org/officeDocument/2006/math" xmlns:v="urn:schemas-microsoft-com:vml" xmlns:wp14="http://schemas.microsoft.com/office/word/2010/wordprocessingDrawing" xmlns:wp="http://schemas.openxmlformats.org/drawingml/2006/wordprocessingDrawing" xmlns:w10="urn:schemas-microsoft-com:office:word" xmlns:w="http://schemas.openxmlformats.org/wordprocessingml/2006/main" xmlns:w14="http://schemas.microsoft.com/office/word/2010/wordml" xmlns:w15="http://schemas.microsoft.com/office/word/2012/wordml" xmlns:w16cex="http://schemas.microsoft.com/office/word/2018/wordml/cex" xmlns:w16cid="http://schemas.microsoft.com/office/word/2016/wordml/cid" xmlns:w16="http://schemas.microsoft.com/office/word/2018/wordml" xmlns:w16se="http://schemas.microsoft.com/office/word/2015/wordml/symex" xmlns:wpg="http://schemas.microsoft.com/office/word/2010/wordprocessingGroup" xmlns:wpi="http://schemas.microsoft.com/office/word/2010/wordprocessingInk" xmlns:wne="http://schemas.microsoft.com/office/word/2006/wordml" xmlns:wps="http://schemas.microsoft.com/office/word/2010/wordprocessingShape" mc:Ignorable="w14 w15 w16se w16cid w16 w16cex wp14">
+  <w:abstractNum w:abstractNumId="0" w15:restartNumberingAfterBreak="0">
+    <w:nsid w:val="1AC653FD"/>
+    <w:multiLevelType w:val="hybridMultilevel"/>
+    <w:tmpl w:val="1DF0FACC"/>
+    <w:lvl w:ilvl="0" w:tplc="04090019">
+      <w:start w:val="1"/>
+      <w:numFmt w:val="lowerLetter"/>
+      <w:lvlText w:val="%1."/>
+      <w:lvlJc w:val="left"/>
+      <w:pPr>
+        <w:ind w:left="720" w:hanging="360"/>
+      </w:pPr>
+      <w:rPr>
+        <w:rFonts w:hint="default"/>
+      </w:rPr>
+    </w:lvl>
+    <w:lvl w:ilvl="1" w:tplc="04090019" w:tentative="1">
+      <w:start w:val="1"/>
+      <w:numFmt w:val="lowerLetter"/>
+      <w:lvlText w:val="%2."/>
+      <w:lvlJc w:val="left"/>
+      <w:pPr>
+        <w:ind w:left="1440" w:hanging="360"/>
+      </w:pPr>
+    </w:lvl>
+    <w:lvl w:ilvl="2" w:tplc="0409001B" w:tentative="1">
+      <w:start w:val="1"/>
+      <w:numFmt w:val="lowerRoman"/>
+      <w:lvlText w:val="%3."/>
+      <w:lvlJc w:val="right"/>
+      <w:pPr>
+        <w:ind w:left="2160" w:hanging="180"/>
+      </w:pPr>
+    </w:lvl>
+    <w:lvl w:ilvl="3" w:tplc="0409000F" w:tentative="1">
+      <w:start w:val="1"/>
+      <w:numFmt w:val="decimal"/>
+      <w:lvlText w:val="%4."/>
+      <w:lvlJc w:val="left"/>
+      <w:pPr>
+        <w:ind w:left="2880" w:hanging="360"/>
+      </w:pPr>
+    </w:lvl>
+    <w:lvl w:ilvl="4" w:tplc="04090019" w:tentative="1">
+      <w:start w:val="1"/>
+      <w:numFmt w:val="lowerLetter"/>
+      <w:lvlText w:val="%5."/>
+      <w:lvlJc w:val="left"/>
+      <w:pPr>
+        <w:ind w:left="3600" w:hanging="360"/>
+      </w:pPr>
+    </w:lvl>
+    <w:lvl w:ilvl="5" w:tplc="0409001B" w:tentative="1">
+      <w:start w:val="1"/>
+      <w:numFmt w:val="lowerRoman"/>
+      <w:lvlText w:val="%6."/>
+      <w:lvlJc w:val="right"/>
+      <w:pPr>
+        <w:ind w:left="4320" w:hanging="180"/>
+      </w:pPr>
+    </w:lvl>
+    <w:lvl w:ilvl="6" w:tplc="0409000F" w:tentative="1">
+      <w:start w:val="1"/>
+      <w:numFmt w:val="decimal"/>
+      <w:lvlText w:val="%7."/>
+      <w:lvlJc w:val="left"/>
+      <w:pPr>
+        <w:ind w:left="5040" w:hanging="360"/>
+      </w:pPr>
+    </w:lvl>
+    <w:lvl w:ilvl="7" w:tplc="04090019" w:tentative="1">
+      <w:start w:val="1"/>
+      <w:numFmt w:val="lowerLetter"/>
+      <w:lvlText w:val="%8."/>
+      <w:lvlJc w:val="left"/>
+      <w:pPr>
+        <w:ind w:left="5760" w:hanging="360"/>
+      </w:pPr>
+    </w:lvl>
+    <w:lvl w:ilvl="8" w:tplc="0409001B" w:tentative="1">
+      <w:start w:val="1"/>
+      <w:numFmt w:val="lowerRoman"/>
+      <w:lvlText w:val="%9."/>
+      <w:lvlJc w:val="right"/>
+      <w:pPr>
+        <w:ind w:left="6480" w:hanging="180"/>
+      </w:pPr>
+    </w:lvl>
+  </w:abstractNum>
+  <w:abstractNum w:abstractNumId="1" w15:restartNumberingAfterBreak="0">
+    <w:nsid w:val="59172270"/>
+    <w:multiLevelType w:val="hybridMultilevel"/>
+    <w:tmpl w:val="C1C08D34"/>
+    <w:lvl w:ilvl="0" w:tplc="04090013">
+      <w:start w:val="1"/>
+      <w:numFmt w:val="upperRoman"/>
+      <w:lvlText w:val="%1."/>
+      <w:lvlJc w:val="right"/>
+      <w:pPr>
+        <w:ind w:left="360" w:hanging="360"/>
+      </w:pPr>
+    </w:lvl>
+    <w:lvl w:ilvl="1" w:tplc="04090019" w:tentative="1">
+      <w:start w:val="1"/>
+      <w:numFmt w:val="lowerLetter"/>
+      <w:lvlText w:val="%2."/>
+      <w:lvlJc w:val="left"/>
+      <w:pPr>
+        <w:ind w:left="1080" w:hanging="360"/>
+      </w:pPr>
+    </w:lvl>
+    <w:lvl w:ilvl="2" w:tplc="0409001B" w:tentative="1">
+      <w:start w:val="1"/>
+      <w:numFmt w:val="lowerRoman"/>
+      <w:lvlText w:val="%3."/>
+      <w:lvlJc w:val="right"/>
+      <w:pPr>
+        <w:ind w:left="1800" w:hanging="180"/>
+      </w:pPr>
+    </w:lvl>
+    <w:lvl w:ilvl="3" w:tplc="0409000F" w:tentative="1">
+      <w:start w:val="1"/>
+      <w:numFmt w:val="decimal"/>
+      <w:lvlText w:val="%4."/>
+      <w:lvlJc w:val="left"/>
+      <w:pPr>
+        <w:ind w:left="2520" w:hanging="360"/>
+      </w:pPr>
+    </w:lvl>
+    <w:lvl w:ilvl="4" w:tplc="04090019" w:tentative="1">
+      <w:start w:val="1"/>
+      <w:numFmt w:val="lowerLetter"/>
+      <w:lvlText w:val="%5."/>
+      <w:lvlJc w:val="left"/>
+      <w:pPr>
+        <w:ind w:left="3240" w:hanging="360"/>
+      </w:pPr>
+    </w:lvl>
+    <w:lvl w:ilvl="5" w:tplc="0409001B" w:tentative="1">
+      <w:start w:val="1"/>
+      <w:numFmt w:val="lowerRoman"/>
+      <w:lvlText w:val="%6."/>
+      <w:lvlJc w:val="right"/>
+      <w:pPr>
+        <w:ind w:left="3960" w:hanging="180"/>
+      </w:pPr>
+    </w:lvl>
+    <w:lvl w:ilvl="6" w:tplc="0409000F" w:tentative="1">
+      <w:start w:val="1"/>
+      <w:numFmt w:val="decimal"/>
+      <w:lvlText w:val="%7."/>
+      <w:lvlJc w:val="left"/>
+      <w:pPr>
+        <w:ind w:left="4680" w:hanging="360"/>
+      </w:pPr>
+    </w:lvl>
+    <w:lvl w:ilvl="7" w:tplc="04090019" w:tentative="1">
+      <w:start w:val="1"/>
+      <w:numFmt w:val="lowerLetter"/>
+      <w:lvlText w:val="%8."/>
+      <w:lvlJc w:val="left"/>
+      <w:pPr>
+        <w:ind w:left="5400" w:hanging="360"/>
+      </w:pPr>
+    </w:lvl>
+    <w:lvl w:ilvl="8" w:tplc="0409001B" w:tentative="1">
+      <w:start w:val="1"/>
+      <w:numFmt w:val="lowerRoman"/>
+      <w:lvlText w:val="%9."/>
+      <w:lvlJc w:val="right"/>
+      <w:pPr>
+        <w:ind w:left="6120" w:hanging="180"/>
+      </w:pPr>
+    </w:lvl>
+  </w:abstractNum>
+  <w:num w:numId="1">
+    <w:abstractNumId w:val="0"/>
+  </w:num>
+  <w:num w:numId="2">
+    <w:abstractNumId w:val="1"/>
+  </w:num>
+</w:numbering>
 </file>
 
 <file path=word/styles.xml><?xml version="1.0" encoding="utf-8"?>
@@ -1225,6 +1983,27 @@
     <w:name w:val="Normal"/>
     <w:qFormat/>
   </w:style>
+  <w:style w:type="paragraph" w:styleId="Heading1">
+    <w:name w:val="heading 1"/>
+    <w:basedOn w:val="Normal"/>
+    <w:next w:val="Normal"/>
+    <w:link w:val="Heading1Char"/>
+    <w:uiPriority w:val="9"/>
+    <w:qFormat/>
+    <w:rsid w:val="003D171F"/>
+    <w:pPr>
+      <w:keepNext/>
+      <w:keepLines/>
+      <w:spacing w:before="240" w:after="0"/>
+      <w:outlineLvl w:val="0"/>
+    </w:pPr>
+    <w:rPr>
+      <w:rFonts w:asciiTheme="majorHAnsi" w:eastAsiaTheme="majorEastAsia" w:hAnsiTheme="majorHAnsi" w:cstheme="majorBidi"/>
+      <w:color w:val="2F5496" w:themeColor="accent1" w:themeShade="BF"/>
+      <w:sz w:val="32"/>
+      <w:szCs w:val="32"/>
+    </w:rPr>
+  </w:style>
   <w:style w:type="character" w:default="1" w:styleId="DefaultParagraphFont">
     <w:name w:val="Default Paragraph Font"/>
     <w:uiPriority w:val="1"/>
@@ -1270,6 +2049,30 @@
         <w:insideV w:val="single" w:sz="4" w:space="0" w:color="auto"/>
       </w:tblBorders>
     </w:tblPr>
+  </w:style>
+  <w:style w:type="paragraph" w:styleId="ListParagraph">
+    <w:name w:val="List Paragraph"/>
+    <w:basedOn w:val="Normal"/>
+    <w:uiPriority w:val="34"/>
+    <w:qFormat/>
+    <w:rsid w:val="004540F2"/>
+    <w:pPr>
+      <w:ind w:left="720"/>
+      <w:contextualSpacing/>
+    </w:pPr>
+  </w:style>
+  <w:style w:type="character" w:customStyle="1" w:styleId="Heading1Char">
+    <w:name w:val="Heading 1 Char"/>
+    <w:basedOn w:val="DefaultParagraphFont"/>
+    <w:link w:val="Heading1"/>
+    <w:uiPriority w:val="9"/>
+    <w:rsid w:val="003D171F"/>
+    <w:rPr>
+      <w:rFonts w:asciiTheme="majorHAnsi" w:eastAsiaTheme="majorEastAsia" w:hAnsiTheme="majorHAnsi" w:cstheme="majorBidi"/>
+      <w:color w:val="2F5496" w:themeColor="accent1" w:themeShade="BF"/>
+      <w:sz w:val="32"/>
+      <w:szCs w:val="32"/>
+    </w:rPr>
   </w:style>
 </w:styles>
 </file>

</xml_diff>